<commit_message>
Sequelize eingerichtet, erste Verbindung mit DB eingerichtet (lokal). Mit CORS bestehen noch diverse Probleme.
</commit_message>
<xml_diff>
--- a/Anforderungen.docx
+++ b/Anforderungen.docx
@@ -352,6 +352,23 @@
       <w:pPr>
         <w:pStyle w:val="Listenabsatz"/>
         <w:numPr>
+          <w:ilvl w:val="1"/>
+          <w:numId w:val="3"/>
+        </w:numPr>
+      </w:pPr>
+      <w:r>
+        <w:t>Vorbestellungen sollen bei vom Verwalter ausgewählten Produkten möglich sein</w:t>
+      </w:r>
+      <w:r>
+        <w:t>, ebenfalls soll der Verwalter eine Maximalmenge der Vorbestellungen bestimmen können</w:t>
+      </w:r>
+      <w:bookmarkStart w:id="0" w:name="_GoBack"/>
+      <w:bookmarkEnd w:id="0"/>
+    </w:p>
+    <w:p>
+      <w:pPr>
+        <w:pStyle w:val="Listenabsatz"/>
+        <w:numPr>
           <w:ilvl w:val="0"/>
           <w:numId w:val="3"/>
         </w:numPr>
@@ -473,6 +490,7 @@
         </w:numPr>
       </w:pPr>
       <w:r>
+        <w:lastRenderedPageBreak/>
         <w:t>Bei Annahme bekommt der User eine Bestell-Bestätigungs-Mail</w:t>
       </w:r>
     </w:p>
@@ -497,7 +515,6 @@
         </w:numPr>
       </w:pPr>
       <w:r>
-        <w:lastRenderedPageBreak/>
         <w:t>Registrieren:</w:t>
       </w:r>
     </w:p>
@@ -512,8 +529,6 @@
       <w:r>
         <w:t>Der zukünftige User soll eine Bestätigungsmail erhalten, welche sein Konto freischaltet</w:t>
       </w:r>
-      <w:bookmarkStart w:id="0" w:name="_GoBack"/>
-      <w:bookmarkEnd w:id="0"/>
     </w:p>
     <w:p>
       <w:pPr>

</xml_diff>

<commit_message>
Porudct-Description works. Now Sessions are needed.
</commit_message>
<xml_diff>
--- a/Anforderungen.docx
+++ b/Anforderungen.docx
@@ -280,87 +280,24 @@
       <w:pPr>
         <w:pStyle w:val="Listenabsatz"/>
         <w:numPr>
-          <w:ilvl w:val="0"/>
-          <w:numId w:val="3"/>
-        </w:numPr>
-      </w:pPr>
-      <w:r>
-        <w:t>Warenkorb:</w:t>
-      </w:r>
-    </w:p>
-    <w:p>
-      <w:pPr>
-        <w:pStyle w:val="Listenabsatz"/>
-        <w:numPr>
-          <w:ilvl w:val="1"/>
-          <w:numId w:val="3"/>
-        </w:numPr>
-      </w:pPr>
-      <w:r>
-        <w:t>Die vom User ausgewählten Produkte sollen in einem Warenkorb gesammelt werden</w:t>
-      </w:r>
-    </w:p>
-    <w:p>
-      <w:pPr>
-        <w:pStyle w:val="Listenabsatz"/>
-        <w:numPr>
-          <w:ilvl w:val="1"/>
-          <w:numId w:val="3"/>
-        </w:numPr>
-      </w:pPr>
-      <w:r>
-        <w:t>Hier kann man Produkte auch wieder entfernen</w:t>
-      </w:r>
-    </w:p>
-    <w:p>
-      <w:pPr>
-        <w:pStyle w:val="Listenabsatz"/>
-        <w:numPr>
-          <w:ilvl w:val="1"/>
-          <w:numId w:val="3"/>
-        </w:numPr>
-      </w:pPr>
-      <w:r>
-        <w:t>Es soll auch die Menge des Produktes verändert werden können</w:t>
-      </w:r>
-    </w:p>
-    <w:p>
-      <w:pPr>
-        <w:pStyle w:val="Listenabsatz"/>
-        <w:numPr>
-          <w:ilvl w:val="1"/>
-          <w:numId w:val="3"/>
-        </w:numPr>
-      </w:pPr>
-      <w:r>
-        <w:t>Es soll ein Gesamtpreis ausgerechnet und angezeigt werden</w:t>
-      </w:r>
-    </w:p>
-    <w:p>
-      <w:pPr>
-        <w:pStyle w:val="Listenabsatz"/>
-        <w:numPr>
-          <w:ilvl w:val="1"/>
-          <w:numId w:val="3"/>
-        </w:numPr>
-      </w:pPr>
-      <w:r>
-        <w:t>Es soll einen Bestell-Knopf geben, der den Bestell-Prozess auslöst</w:t>
-      </w:r>
-    </w:p>
-    <w:p>
-      <w:pPr>
-        <w:pStyle w:val="Listenabsatz"/>
-        <w:numPr>
-          <w:ilvl w:val="1"/>
-          <w:numId w:val="3"/>
-        </w:numPr>
-      </w:pPr>
-      <w:r>
-        <w:t>Vorbestellungen sollen bei vom Verwalter ausgewählten Produkten möglich sein</w:t>
-      </w:r>
-      <w:r>
-        <w:t>, ebenfalls soll der Verwalter eine Maximalmenge der Vorbestellungen bestimmen können</w:t>
+          <w:ilvl w:val="1"/>
+          <w:numId w:val="3"/>
+        </w:numPr>
+      </w:pPr>
+      <w:r>
+        <w:t>Produkte sollen nach Kategorien gefiltert werden können</w:t>
+      </w:r>
+    </w:p>
+    <w:p>
+      <w:pPr>
+        <w:pStyle w:val="Listenabsatz"/>
+        <w:numPr>
+          <w:ilvl w:val="1"/>
+          <w:numId w:val="3"/>
+        </w:numPr>
+      </w:pPr>
+      <w:r>
+        <w:t>Suche?</w:t>
       </w:r>
       <w:bookmarkStart w:id="0" w:name="_GoBack"/>
       <w:bookmarkEnd w:id="0"/>
@@ -374,6 +311,93 @@
         </w:numPr>
       </w:pPr>
       <w:r>
+        <w:t>Warenkorb:</w:t>
+      </w:r>
+    </w:p>
+    <w:p>
+      <w:pPr>
+        <w:pStyle w:val="Listenabsatz"/>
+        <w:numPr>
+          <w:ilvl w:val="1"/>
+          <w:numId w:val="3"/>
+        </w:numPr>
+      </w:pPr>
+      <w:r>
+        <w:t>Die vom User ausgewählten Produkte sollen in einem Warenkorb gesammelt werden</w:t>
+      </w:r>
+    </w:p>
+    <w:p>
+      <w:pPr>
+        <w:pStyle w:val="Listenabsatz"/>
+        <w:numPr>
+          <w:ilvl w:val="1"/>
+          <w:numId w:val="3"/>
+        </w:numPr>
+      </w:pPr>
+      <w:r>
+        <w:t>Hier kann man Produkte auch wieder entfernen</w:t>
+      </w:r>
+    </w:p>
+    <w:p>
+      <w:pPr>
+        <w:pStyle w:val="Listenabsatz"/>
+        <w:numPr>
+          <w:ilvl w:val="1"/>
+          <w:numId w:val="3"/>
+        </w:numPr>
+      </w:pPr>
+      <w:r>
+        <w:t>Es soll auch die Menge des Produktes verändert werden können</w:t>
+      </w:r>
+    </w:p>
+    <w:p>
+      <w:pPr>
+        <w:pStyle w:val="Listenabsatz"/>
+        <w:numPr>
+          <w:ilvl w:val="1"/>
+          <w:numId w:val="3"/>
+        </w:numPr>
+      </w:pPr>
+      <w:r>
+        <w:t>Es soll ein Gesamtpreis ausgerechnet und angezeigt werden</w:t>
+      </w:r>
+    </w:p>
+    <w:p>
+      <w:pPr>
+        <w:pStyle w:val="Listenabsatz"/>
+        <w:numPr>
+          <w:ilvl w:val="1"/>
+          <w:numId w:val="3"/>
+        </w:numPr>
+      </w:pPr>
+      <w:r>
+        <w:t>Es soll einen Bestell-Knopf geben, der den Bestell-Prozess auslöst</w:t>
+      </w:r>
+    </w:p>
+    <w:p>
+      <w:pPr>
+        <w:pStyle w:val="Listenabsatz"/>
+        <w:numPr>
+          <w:ilvl w:val="1"/>
+          <w:numId w:val="3"/>
+        </w:numPr>
+      </w:pPr>
+      <w:r>
+        <w:t>Vorbestellungen sollen bei vom Verwalter ausgewählten Produkten möglich sein</w:t>
+      </w:r>
+      <w:r>
+        <w:t>, ebenfalls soll der Verwalter eine Maximalmenge der Vorbestellungen bestimmen können</w:t>
+      </w:r>
+    </w:p>
+    <w:p>
+      <w:pPr>
+        <w:pStyle w:val="Listenabsatz"/>
+        <w:numPr>
+          <w:ilvl w:val="0"/>
+          <w:numId w:val="3"/>
+        </w:numPr>
+      </w:pPr>
+      <w:r>
         <w:t>Benachrichtigungen:</w:t>
       </w:r>
     </w:p>
@@ -458,6 +482,7 @@
         </w:numPr>
       </w:pPr>
       <w:r>
+        <w:lastRenderedPageBreak/>
         <w:t>Der User bekommt eine Mail/</w:t>
       </w:r>
       <w:proofErr w:type="gramStart"/>
@@ -490,7 +515,6 @@
         </w:numPr>
       </w:pPr>
       <w:r>
-        <w:lastRenderedPageBreak/>
         <w:t>Bei Annahme bekommt der User eine Bestell-Bestätigungs-Mail</w:t>
       </w:r>
     </w:p>

</xml_diff>

<commit_message>
Fixed change password-function, added style to last page and added definition of the CMS to Anforderungen.docx
</commit_message>
<xml_diff>
--- a/Anforderungen.docx
+++ b/Anforderungen.docx
@@ -536,73 +536,620 @@
         </w:rPr>
         <w:t xml:space="preserve"> Link zu klicken, mein Vater und meine Schwester haben besseres zu tun</w:t>
       </w:r>
+    </w:p>
+    <w:p>
+      <w:pPr>
+        <w:pStyle w:val="Listenabsatz"/>
+        <w:numPr>
+          <w:ilvl w:val="1"/>
+          <w:numId w:val="4"/>
+        </w:numPr>
+      </w:pPr>
+      <w:r>
+        <w:t>Bei Annahme bekommt der User eine Bestell-Bestätigungs-Mail</w:t>
+      </w:r>
+    </w:p>
+    <w:p>
+      <w:pPr>
+        <w:pStyle w:val="Listenabsatz"/>
+        <w:numPr>
+          <w:ilvl w:val="1"/>
+          <w:numId w:val="4"/>
+        </w:numPr>
+      </w:pPr>
+      <w:r>
+        <w:t>Bei Ablehnung bekommt der User eine Bestell-Ablehnungs-Mail mit Begründung des Verkäufers</w:t>
+      </w:r>
+    </w:p>
+    <w:p>
+      <w:pPr>
+        <w:pStyle w:val="Listenabsatz"/>
+        <w:numPr>
+          <w:ilvl w:val="0"/>
+          <w:numId w:val="4"/>
+        </w:numPr>
+      </w:pPr>
+      <w:r>
+        <w:t>Registrieren:</w:t>
+      </w:r>
+    </w:p>
+    <w:p>
+      <w:pPr>
+        <w:pStyle w:val="Listenabsatz"/>
+        <w:numPr>
+          <w:ilvl w:val="1"/>
+          <w:numId w:val="4"/>
+        </w:numPr>
+      </w:pPr>
+      <w:r>
+        <w:t>Der zukünftige User soll eine Bestätigungsmail erhalten, welche sein Konto freischaltet</w:t>
+      </w:r>
+    </w:p>
+    <w:p>
+      <w:pPr>
+        <w:pStyle w:val="Listenabsatz"/>
+        <w:numPr>
+          <w:ilvl w:val="1"/>
+          <w:numId w:val="4"/>
+        </w:numPr>
+      </w:pPr>
+      <w:r>
+        <w:t>Mit einem Link bestätigt er seine Registrierung</w:t>
+      </w:r>
+    </w:p>
+    <w:p>
+      <w:pPr>
+        <w:ind w:left="360"/>
+      </w:pPr>
+    </w:p>
+    <w:p>
+      <w:pPr>
+        <w:ind w:left="360"/>
+      </w:pPr>
+    </w:p>
+    <w:p>
+      <w:pPr>
+        <w:pStyle w:val="Titel"/>
+      </w:pPr>
+      <w:proofErr w:type="spellStart"/>
+      <w:r>
+        <w:t>WildShop</w:t>
+      </w:r>
+      <w:proofErr w:type="spellEnd"/>
+      <w:r>
+        <w:t>-CMS</w:t>
+      </w:r>
+      <w:r>
+        <w:t xml:space="preserve"> – Anforderungen</w:t>
+      </w:r>
+      <w:r>
+        <w:t>:</w:t>
+      </w:r>
+    </w:p>
+    <w:p/>
+    <w:p>
+      <w:pPr>
+        <w:pStyle w:val="Listenabsatz"/>
+        <w:numPr>
+          <w:ilvl w:val="0"/>
+          <w:numId w:val="5"/>
+        </w:numPr>
+        <w:rPr>
+          <w:rFonts w:asciiTheme="majorHAnsi" w:eastAsiaTheme="majorEastAsia" w:hAnsiTheme="majorHAnsi" w:cstheme="majorBidi"/>
+          <w:color w:val="2F5496" w:themeColor="accent1" w:themeShade="BF"/>
+          <w:sz w:val="32"/>
+          <w:szCs w:val="32"/>
+        </w:rPr>
+      </w:pPr>
+      <w:r>
+        <w:rPr>
+          <w:rFonts w:asciiTheme="majorHAnsi" w:eastAsiaTheme="majorEastAsia" w:hAnsiTheme="majorHAnsi" w:cstheme="majorBidi"/>
+          <w:color w:val="2F5496" w:themeColor="accent1" w:themeShade="BF"/>
+          <w:sz w:val="32"/>
+          <w:szCs w:val="32"/>
+        </w:rPr>
+        <w:t xml:space="preserve">Funktionen </w:t>
+      </w:r>
+    </w:p>
+    <w:p>
+      <w:pPr>
+        <w:pStyle w:val="Listenabsatz"/>
+        <w:numPr>
+          <w:ilvl w:val="0"/>
+          <w:numId w:val="6"/>
+        </w:numPr>
+        <w:rPr>
+          <w:rFonts w:asciiTheme="majorHAnsi" w:eastAsiaTheme="majorEastAsia" w:hAnsiTheme="majorHAnsi" w:cstheme="majorBidi"/>
+          <w:sz w:val="24"/>
+          <w:szCs w:val="24"/>
+        </w:rPr>
+      </w:pPr>
+      <w:r>
+        <w:rPr>
+          <w:rFonts w:asciiTheme="majorHAnsi" w:eastAsiaTheme="majorEastAsia" w:hAnsiTheme="majorHAnsi" w:cstheme="majorBidi"/>
+          <w:sz w:val="24"/>
+          <w:szCs w:val="24"/>
+        </w:rPr>
+        <w:t xml:space="preserve">User-Verwaltung -&gt; </w:t>
+      </w:r>
+      <w:proofErr w:type="gramStart"/>
+      <w:r>
+        <w:rPr>
+          <w:rFonts w:asciiTheme="majorHAnsi" w:eastAsiaTheme="majorEastAsia" w:hAnsiTheme="majorHAnsi" w:cstheme="majorBidi"/>
+          <w:sz w:val="24"/>
+          <w:szCs w:val="24"/>
+        </w:rPr>
+        <w:t>Kann</w:t>
+      </w:r>
+      <w:proofErr w:type="gramEnd"/>
+      <w:r>
+        <w:rPr>
+          <w:rFonts w:asciiTheme="majorHAnsi" w:eastAsiaTheme="majorEastAsia" w:hAnsiTheme="majorHAnsi" w:cstheme="majorBidi"/>
+          <w:sz w:val="24"/>
+          <w:szCs w:val="24"/>
+        </w:rPr>
+        <w:t xml:space="preserve"> User bei Bedarf löschen</w:t>
+      </w:r>
+      <w:r>
+        <w:rPr>
+          <w:rFonts w:asciiTheme="majorHAnsi" w:eastAsiaTheme="majorEastAsia" w:hAnsiTheme="majorHAnsi" w:cstheme="majorBidi"/>
+          <w:sz w:val="24"/>
+          <w:szCs w:val="24"/>
+        </w:rPr>
+        <w:t xml:space="preserve"> bzw. sperren</w:t>
+      </w:r>
+      <w:r>
+        <w:rPr>
+          <w:rFonts w:asciiTheme="majorHAnsi" w:eastAsiaTheme="majorEastAsia" w:hAnsiTheme="majorHAnsi" w:cstheme="majorBidi"/>
+          <w:sz w:val="24"/>
+          <w:szCs w:val="24"/>
+        </w:rPr>
+        <w:t xml:space="preserve"> (auch User für CMS)</w:t>
+      </w:r>
+    </w:p>
+    <w:p>
+      <w:pPr>
+        <w:pStyle w:val="Listenabsatz"/>
+        <w:numPr>
+          <w:ilvl w:val="0"/>
+          <w:numId w:val="6"/>
+        </w:numPr>
+        <w:rPr>
+          <w:rFonts w:asciiTheme="majorHAnsi" w:eastAsiaTheme="majorEastAsia" w:hAnsiTheme="majorHAnsi" w:cstheme="majorBidi"/>
+          <w:sz w:val="24"/>
+          <w:szCs w:val="24"/>
+        </w:rPr>
+      </w:pPr>
+      <w:r>
+        <w:rPr>
+          <w:rFonts w:asciiTheme="majorHAnsi" w:eastAsiaTheme="majorEastAsia" w:hAnsiTheme="majorHAnsi" w:cstheme="majorBidi"/>
+          <w:sz w:val="24"/>
+          <w:szCs w:val="24"/>
+        </w:rPr>
+        <w:t>Produkte in Datenbank einfügen</w:t>
+      </w:r>
+    </w:p>
+    <w:p>
+      <w:pPr>
+        <w:pStyle w:val="Listenabsatz"/>
+        <w:numPr>
+          <w:ilvl w:val="1"/>
+          <w:numId w:val="6"/>
+        </w:numPr>
+        <w:rPr>
+          <w:rFonts w:asciiTheme="majorHAnsi" w:eastAsiaTheme="majorEastAsia" w:hAnsiTheme="majorHAnsi" w:cstheme="majorBidi"/>
+          <w:sz w:val="24"/>
+          <w:szCs w:val="24"/>
+        </w:rPr>
+      </w:pPr>
+      <w:r>
+        <w:rPr>
+          <w:rFonts w:asciiTheme="majorHAnsi" w:eastAsiaTheme="majorEastAsia" w:hAnsiTheme="majorHAnsi" w:cstheme="majorBidi"/>
+          <w:sz w:val="24"/>
+          <w:szCs w:val="24"/>
+        </w:rPr>
+        <w:t>Auch Bilder hochladen, die dann im Hintergrund angezeigt werden (kommt erst später)</w:t>
+      </w:r>
+    </w:p>
+    <w:p>
+      <w:pPr>
+        <w:pStyle w:val="Listenabsatz"/>
+        <w:numPr>
+          <w:ilvl w:val="0"/>
+          <w:numId w:val="6"/>
+        </w:numPr>
+        <w:rPr>
+          <w:rFonts w:asciiTheme="majorHAnsi" w:eastAsiaTheme="majorEastAsia" w:hAnsiTheme="majorHAnsi" w:cstheme="majorBidi"/>
+          <w:sz w:val="24"/>
+          <w:szCs w:val="24"/>
+        </w:rPr>
+      </w:pPr>
+      <w:r>
+        <w:rPr>
+          <w:rFonts w:asciiTheme="majorHAnsi" w:eastAsiaTheme="majorEastAsia" w:hAnsiTheme="majorHAnsi" w:cstheme="majorBidi"/>
+          <w:sz w:val="24"/>
+          <w:szCs w:val="24"/>
+        </w:rPr>
+        <w:t>Produkte entfernen</w:t>
+      </w:r>
+    </w:p>
+    <w:p>
+      <w:pPr>
+        <w:pStyle w:val="Listenabsatz"/>
+        <w:numPr>
+          <w:ilvl w:val="0"/>
+          <w:numId w:val="6"/>
+        </w:numPr>
+        <w:rPr>
+          <w:rFonts w:asciiTheme="majorHAnsi" w:eastAsiaTheme="majorEastAsia" w:hAnsiTheme="majorHAnsi" w:cstheme="majorBidi"/>
+          <w:sz w:val="24"/>
+          <w:szCs w:val="24"/>
+        </w:rPr>
+      </w:pPr>
+      <w:r>
+        <w:rPr>
+          <w:rFonts w:asciiTheme="majorHAnsi" w:eastAsiaTheme="majorEastAsia" w:hAnsiTheme="majorHAnsi" w:cstheme="majorBidi"/>
+          <w:sz w:val="24"/>
+          <w:szCs w:val="24"/>
+        </w:rPr>
+        <w:t>Produkte vorbestellbar machen</w:t>
+      </w:r>
+    </w:p>
+    <w:p>
+      <w:pPr>
+        <w:pStyle w:val="Listenabsatz"/>
+        <w:numPr>
+          <w:ilvl w:val="0"/>
+          <w:numId w:val="6"/>
+        </w:numPr>
+        <w:rPr>
+          <w:rFonts w:asciiTheme="majorHAnsi" w:eastAsiaTheme="majorEastAsia" w:hAnsiTheme="majorHAnsi" w:cstheme="majorBidi"/>
+          <w:sz w:val="24"/>
+          <w:szCs w:val="24"/>
+        </w:rPr>
+      </w:pPr>
+      <w:r>
+        <w:rPr>
+          <w:rFonts w:asciiTheme="majorHAnsi" w:eastAsiaTheme="majorEastAsia" w:hAnsiTheme="majorHAnsi" w:cstheme="majorBidi"/>
+          <w:sz w:val="24"/>
+          <w:szCs w:val="24"/>
+        </w:rPr>
+        <w:t>Übersicht über alle Bestellungen</w:t>
+      </w:r>
+      <w:r>
+        <w:rPr>
+          <w:rFonts w:asciiTheme="majorHAnsi" w:eastAsiaTheme="majorEastAsia" w:hAnsiTheme="majorHAnsi" w:cstheme="majorBidi"/>
+          <w:sz w:val="24"/>
+          <w:szCs w:val="24"/>
+        </w:rPr>
+        <w:t xml:space="preserve"> mit Namen der Besteller</w:t>
+      </w:r>
+    </w:p>
+    <w:p>
+      <w:pPr>
+        <w:pStyle w:val="Listenabsatz"/>
+        <w:numPr>
+          <w:ilvl w:val="0"/>
+          <w:numId w:val="6"/>
+        </w:numPr>
+        <w:rPr>
+          <w:rFonts w:asciiTheme="majorHAnsi" w:eastAsiaTheme="majorEastAsia" w:hAnsiTheme="majorHAnsi" w:cstheme="majorBidi"/>
+          <w:sz w:val="24"/>
+          <w:szCs w:val="24"/>
+        </w:rPr>
+      </w:pPr>
+      <w:r>
+        <w:rPr>
+          <w:rFonts w:asciiTheme="majorHAnsi" w:eastAsiaTheme="majorEastAsia" w:hAnsiTheme="majorHAnsi" w:cstheme="majorBidi"/>
+          <w:sz w:val="24"/>
+          <w:szCs w:val="24"/>
+        </w:rPr>
+        <w:t>Bestellungen manuell löschen</w:t>
+      </w:r>
+    </w:p>
+    <w:p>
+      <w:pPr>
+        <w:pStyle w:val="Listenabsatz"/>
+        <w:numPr>
+          <w:ilvl w:val="0"/>
+          <w:numId w:val="6"/>
+        </w:numPr>
+        <w:rPr>
+          <w:rFonts w:asciiTheme="majorHAnsi" w:eastAsiaTheme="majorEastAsia" w:hAnsiTheme="majorHAnsi" w:cstheme="majorBidi"/>
+          <w:sz w:val="24"/>
+          <w:szCs w:val="24"/>
+        </w:rPr>
+      </w:pPr>
+      <w:r>
+        <w:rPr>
+          <w:rFonts w:asciiTheme="majorHAnsi" w:eastAsiaTheme="majorEastAsia" w:hAnsiTheme="majorHAnsi" w:cstheme="majorBidi"/>
+          <w:sz w:val="24"/>
+          <w:szCs w:val="24"/>
+        </w:rPr>
+        <w:t>Bestellungen „abhaken“, die werden dann aus der DB genommen (ähnlich zu „manuell löschen“)</w:t>
+      </w:r>
+    </w:p>
+    <w:p>
+      <w:pPr>
+        <w:pStyle w:val="Listenabsatz"/>
+        <w:numPr>
+          <w:ilvl w:val="0"/>
+          <w:numId w:val="6"/>
+        </w:numPr>
+        <w:rPr>
+          <w:rFonts w:asciiTheme="majorHAnsi" w:eastAsiaTheme="majorEastAsia" w:hAnsiTheme="majorHAnsi" w:cstheme="majorBidi"/>
+          <w:sz w:val="24"/>
+          <w:szCs w:val="24"/>
+        </w:rPr>
+      </w:pPr>
+      <w:r>
+        <w:rPr>
+          <w:rFonts w:asciiTheme="majorHAnsi" w:eastAsiaTheme="majorEastAsia" w:hAnsiTheme="majorHAnsi" w:cstheme="majorBidi"/>
+          <w:sz w:val="24"/>
+          <w:szCs w:val="24"/>
+        </w:rPr>
+        <w:t>Zeitlicher Verlauf der Bestellungen analysieren (?)</w:t>
+      </w:r>
+    </w:p>
+    <w:p>
+      <w:pPr>
+        <w:pStyle w:val="Listenabsatz"/>
+        <w:numPr>
+          <w:ilvl w:val="0"/>
+          <w:numId w:val="6"/>
+        </w:numPr>
+        <w:rPr>
+          <w:rFonts w:asciiTheme="majorHAnsi" w:eastAsiaTheme="majorEastAsia" w:hAnsiTheme="majorHAnsi" w:cstheme="majorBidi"/>
+          <w:sz w:val="24"/>
+          <w:szCs w:val="24"/>
+        </w:rPr>
+      </w:pPr>
+      <w:r>
+        <w:rPr>
+          <w:rFonts w:asciiTheme="majorHAnsi" w:eastAsiaTheme="majorEastAsia" w:hAnsiTheme="majorHAnsi" w:cstheme="majorBidi"/>
+          <w:sz w:val="24"/>
+          <w:szCs w:val="24"/>
+        </w:rPr>
+        <w:t>Bestand eines Produkts ändern</w:t>
+      </w:r>
+    </w:p>
+    <w:p>
+      <w:pPr>
+        <w:rPr>
+          <w:rFonts w:asciiTheme="majorHAnsi" w:eastAsiaTheme="majorEastAsia" w:hAnsiTheme="majorHAnsi" w:cstheme="majorBidi"/>
+          <w:sz w:val="24"/>
+          <w:szCs w:val="24"/>
+        </w:rPr>
+      </w:pPr>
+    </w:p>
+    <w:p>
+      <w:pPr>
+        <w:pStyle w:val="Listenabsatz"/>
+        <w:numPr>
+          <w:ilvl w:val="0"/>
+          <w:numId w:val="5"/>
+        </w:numPr>
+        <w:rPr>
+          <w:rFonts w:asciiTheme="majorHAnsi" w:eastAsiaTheme="majorEastAsia" w:hAnsiTheme="majorHAnsi" w:cstheme="majorBidi"/>
+          <w:color w:val="2F5496" w:themeColor="accent1" w:themeShade="BF"/>
+          <w:sz w:val="32"/>
+          <w:szCs w:val="32"/>
+        </w:rPr>
+      </w:pPr>
+      <w:r>
+        <w:rPr>
+          <w:rFonts w:asciiTheme="majorHAnsi" w:eastAsiaTheme="majorEastAsia" w:hAnsiTheme="majorHAnsi" w:cstheme="majorBidi"/>
+          <w:color w:val="2F5496" w:themeColor="accent1" w:themeShade="BF"/>
+          <w:sz w:val="32"/>
+          <w:szCs w:val="32"/>
+        </w:rPr>
+        <w:t>Prozesse</w:t>
+      </w:r>
+    </w:p>
+    <w:p>
+      <w:pPr>
+        <w:pStyle w:val="Listenabsatz"/>
+        <w:numPr>
+          <w:ilvl w:val="0"/>
+          <w:numId w:val="7"/>
+        </w:numPr>
+        <w:rPr>
+          <w:rFonts w:asciiTheme="majorHAnsi" w:eastAsiaTheme="majorEastAsia" w:hAnsiTheme="majorHAnsi" w:cstheme="majorBidi"/>
+          <w:sz w:val="24"/>
+          <w:szCs w:val="24"/>
+        </w:rPr>
+      </w:pPr>
+      <w:r>
+        <w:rPr>
+          <w:rFonts w:asciiTheme="majorHAnsi" w:eastAsiaTheme="majorEastAsia" w:hAnsiTheme="majorHAnsi" w:cstheme="majorBidi"/>
+          <w:sz w:val="24"/>
+          <w:szCs w:val="24"/>
+        </w:rPr>
+        <w:t>Login, ohne Login geht nix :P</w:t>
+      </w:r>
+    </w:p>
+    <w:p>
+      <w:pPr>
+        <w:pStyle w:val="Listenabsatz"/>
+        <w:numPr>
+          <w:ilvl w:val="0"/>
+          <w:numId w:val="7"/>
+        </w:numPr>
+        <w:rPr>
+          <w:rFonts w:asciiTheme="majorHAnsi" w:eastAsiaTheme="majorEastAsia" w:hAnsiTheme="majorHAnsi" w:cstheme="majorBidi"/>
+          <w:sz w:val="24"/>
+          <w:szCs w:val="24"/>
+        </w:rPr>
+      </w:pPr>
+      <w:r>
+        <w:rPr>
+          <w:rFonts w:asciiTheme="majorHAnsi" w:eastAsiaTheme="majorEastAsia" w:hAnsiTheme="majorHAnsi" w:cstheme="majorBidi"/>
+          <w:sz w:val="24"/>
+          <w:szCs w:val="24"/>
+        </w:rPr>
+        <w:t>Nach Login: Produkt- und Bestellübersicht</w:t>
+      </w:r>
+    </w:p>
+    <w:p>
+      <w:pPr>
+        <w:pStyle w:val="Listenabsatz"/>
+        <w:numPr>
+          <w:ilvl w:val="0"/>
+          <w:numId w:val="7"/>
+        </w:numPr>
+        <w:rPr>
+          <w:rFonts w:asciiTheme="majorHAnsi" w:eastAsiaTheme="majorEastAsia" w:hAnsiTheme="majorHAnsi" w:cstheme="majorBidi"/>
+          <w:sz w:val="24"/>
+          <w:szCs w:val="24"/>
+        </w:rPr>
+      </w:pPr>
+      <w:r>
+        <w:rPr>
+          <w:rFonts w:asciiTheme="majorHAnsi" w:eastAsiaTheme="majorEastAsia" w:hAnsiTheme="majorHAnsi" w:cstheme="majorBidi"/>
+          <w:sz w:val="24"/>
+          <w:szCs w:val="24"/>
+        </w:rPr>
+        <w:t>Produkte können in Produktübersicht hinzugefügt</w:t>
+      </w:r>
+      <w:r>
+        <w:rPr>
+          <w:rFonts w:asciiTheme="majorHAnsi" w:eastAsiaTheme="majorEastAsia" w:hAnsiTheme="majorHAnsi" w:cstheme="majorBidi"/>
+          <w:sz w:val="24"/>
+          <w:szCs w:val="24"/>
+        </w:rPr>
+        <w:t>/gelöscht</w:t>
+      </w:r>
+      <w:r>
+        <w:rPr>
+          <w:rFonts w:asciiTheme="majorHAnsi" w:eastAsiaTheme="majorEastAsia" w:hAnsiTheme="majorHAnsi" w:cstheme="majorBidi"/>
+          <w:sz w:val="24"/>
+          <w:szCs w:val="24"/>
+        </w:rPr>
+        <w:t xml:space="preserve"> werden, Bestellungen können noch in detaillierter Form auf extra Seite angesehen und bearbeitet/gelöscht werden</w:t>
+      </w:r>
+    </w:p>
+    <w:p>
+      <w:pPr>
+        <w:pStyle w:val="Listenabsatz"/>
+        <w:numPr>
+          <w:ilvl w:val="0"/>
+          <w:numId w:val="7"/>
+        </w:numPr>
+        <w:rPr>
+          <w:rFonts w:asciiTheme="majorHAnsi" w:eastAsiaTheme="majorEastAsia" w:hAnsiTheme="majorHAnsi" w:cstheme="majorBidi"/>
+          <w:sz w:val="24"/>
+          <w:szCs w:val="24"/>
+        </w:rPr>
+      </w:pPr>
+      <w:r>
+        <w:rPr>
+          <w:rFonts w:asciiTheme="majorHAnsi" w:eastAsiaTheme="majorEastAsia" w:hAnsiTheme="majorHAnsi" w:cstheme="majorBidi"/>
+          <w:sz w:val="24"/>
+          <w:szCs w:val="24"/>
+        </w:rPr>
+        <w:t>Bestand, Name, Beschreibung</w:t>
+      </w:r>
+      <w:r>
+        <w:rPr>
+          <w:rFonts w:asciiTheme="majorHAnsi" w:eastAsiaTheme="majorEastAsia" w:hAnsiTheme="majorHAnsi" w:cstheme="majorBidi"/>
+          <w:sz w:val="24"/>
+          <w:szCs w:val="24"/>
+        </w:rPr>
+        <w:t>, Preis</w:t>
+      </w:r>
+      <w:r>
+        <w:rPr>
+          <w:rFonts w:asciiTheme="majorHAnsi" w:eastAsiaTheme="majorEastAsia" w:hAnsiTheme="majorHAnsi" w:cstheme="majorBidi"/>
+          <w:sz w:val="24"/>
+          <w:szCs w:val="24"/>
+        </w:rPr>
+        <w:t xml:space="preserve"> und Bild können in Produkt-Ansicht verändert werden</w:t>
+      </w:r>
+    </w:p>
+    <w:p>
+      <w:pPr>
+        <w:pStyle w:val="Listenabsatz"/>
+        <w:numPr>
+          <w:ilvl w:val="0"/>
+          <w:numId w:val="7"/>
+        </w:numPr>
+        <w:rPr>
+          <w:rFonts w:asciiTheme="majorHAnsi" w:eastAsiaTheme="majorEastAsia" w:hAnsiTheme="majorHAnsi" w:cstheme="majorBidi"/>
+          <w:sz w:val="24"/>
+          <w:szCs w:val="24"/>
+        </w:rPr>
+      </w:pPr>
+      <w:r>
+        <w:rPr>
+          <w:rFonts w:asciiTheme="majorHAnsi" w:eastAsiaTheme="majorEastAsia" w:hAnsiTheme="majorHAnsi" w:cstheme="majorBidi"/>
+          <w:sz w:val="24"/>
+          <w:szCs w:val="24"/>
+        </w:rPr>
+        <w:lastRenderedPageBreak/>
+        <w:t>Bestellungen können jedoch in Liste per Shortcut als bearbeitet gekennzeichnet werden -&gt; fliegen dann aus Datenbank bzw. werden in eine Tabelle „alte Bestellungen“ verschoben</w:t>
+      </w:r>
+    </w:p>
+    <w:p>
+      <w:pPr>
+        <w:pStyle w:val="Listenabsatz"/>
+        <w:numPr>
+          <w:ilvl w:val="0"/>
+          <w:numId w:val="7"/>
+        </w:numPr>
+        <w:rPr>
+          <w:rFonts w:asciiTheme="majorHAnsi" w:eastAsiaTheme="majorEastAsia" w:hAnsiTheme="majorHAnsi" w:cstheme="majorBidi"/>
+          <w:sz w:val="24"/>
+          <w:szCs w:val="24"/>
+        </w:rPr>
+      </w:pPr>
+      <w:r>
+        <w:rPr>
+          <w:rFonts w:asciiTheme="majorHAnsi" w:eastAsiaTheme="majorEastAsia" w:hAnsiTheme="majorHAnsi" w:cstheme="majorBidi"/>
+          <w:sz w:val="24"/>
+          <w:szCs w:val="24"/>
+        </w:rPr>
+        <w:t>Aus „alte Bestellungen“ können Bestellungen endgültig gelöscht werden (Werden sie jedoch nach gewisser Zeit automatisch</w:t>
+      </w:r>
+      <w:r>
+        <w:rPr>
+          <w:rFonts w:asciiTheme="majorHAnsi" w:eastAsiaTheme="majorEastAsia" w:hAnsiTheme="majorHAnsi" w:cstheme="majorBidi"/>
+          <w:sz w:val="24"/>
+          <w:szCs w:val="24"/>
+        </w:rPr>
+        <w:t xml:space="preserve"> (z.B. nach 2 Jahren</w:t>
+      </w:r>
+      <w:r>
+        <w:rPr>
+          <w:rFonts w:asciiTheme="majorHAnsi" w:eastAsiaTheme="majorEastAsia" w:hAnsiTheme="majorHAnsi" w:cstheme="majorBidi"/>
+          <w:sz w:val="24"/>
+          <w:szCs w:val="24"/>
+        </w:rPr>
+        <w:t>)</w:t>
+      </w:r>
+    </w:p>
+    <w:p>
+      <w:pPr>
+        <w:pStyle w:val="Listenabsatz"/>
+        <w:numPr>
+          <w:ilvl w:val="0"/>
+          <w:numId w:val="7"/>
+        </w:numPr>
+        <w:rPr>
+          <w:rFonts w:asciiTheme="majorHAnsi" w:eastAsiaTheme="majorEastAsia" w:hAnsiTheme="majorHAnsi" w:cstheme="majorBidi"/>
+          <w:sz w:val="24"/>
+          <w:szCs w:val="24"/>
+        </w:rPr>
+      </w:pPr>
+      <w:r>
+        <w:rPr>
+          <w:rFonts w:asciiTheme="majorHAnsi" w:eastAsiaTheme="majorEastAsia" w:hAnsiTheme="majorHAnsi" w:cstheme="majorBidi"/>
+          <w:sz w:val="24"/>
+          <w:szCs w:val="24"/>
+        </w:rPr>
+        <w:t>Produkte können aus „alte Bestellungen“ zurück in aktuelle Bestellungen geschoben werden</w:t>
+      </w:r>
       <w:bookmarkStart w:id="0" w:name="_GoBack"/>
       <w:bookmarkEnd w:id="0"/>
-    </w:p>
-    <w:p>
-      <w:pPr>
-        <w:pStyle w:val="Listenabsatz"/>
-        <w:numPr>
-          <w:ilvl w:val="1"/>
-          <w:numId w:val="4"/>
-        </w:numPr>
-      </w:pPr>
-      <w:r>
-        <w:t>Bei Annahme bekommt der User eine Bestell-Bestätigungs-Mail</w:t>
-      </w:r>
-    </w:p>
-    <w:p>
-      <w:pPr>
-        <w:pStyle w:val="Listenabsatz"/>
-        <w:numPr>
-          <w:ilvl w:val="1"/>
-          <w:numId w:val="4"/>
-        </w:numPr>
-      </w:pPr>
-      <w:r>
-        <w:t>Bei Ablehnung bekommt der User eine Bestell-Ablehnungs-Mail mit Begründung des Verkäufers</w:t>
-      </w:r>
-    </w:p>
-    <w:p>
-      <w:pPr>
-        <w:pStyle w:val="Listenabsatz"/>
-        <w:numPr>
-          <w:ilvl w:val="0"/>
-          <w:numId w:val="4"/>
-        </w:numPr>
-      </w:pPr>
-      <w:r>
-        <w:t>Registrieren:</w:t>
-      </w:r>
-    </w:p>
-    <w:p>
-      <w:pPr>
-        <w:pStyle w:val="Listenabsatz"/>
-        <w:numPr>
-          <w:ilvl w:val="1"/>
-          <w:numId w:val="4"/>
-        </w:numPr>
-      </w:pPr>
-      <w:r>
-        <w:t>Der zukünftige User soll eine Bestätigungsmail erhalten, welche sein Konto freischaltet</w:t>
-      </w:r>
-    </w:p>
-    <w:p>
-      <w:pPr>
-        <w:pStyle w:val="Listenabsatz"/>
-        <w:numPr>
-          <w:ilvl w:val="1"/>
-          <w:numId w:val="4"/>
-        </w:numPr>
-      </w:pPr>
-      <w:r>
-        <w:t>Mit einem Link bestätigt er seine Registrierung</w:t>
-      </w:r>
-    </w:p>
-    <w:p>
-      <w:pPr>
-        <w:ind w:left="360"/>
-      </w:pPr>
     </w:p>
     <w:sectPr>
       <w:pgSz w:w="11906" w:h="16838"/>
@@ -617,6 +1164,95 @@
 <file path=word/numbering.xml><?xml version="1.0" encoding="utf-8"?>
 <w:numbering xmlns:wpc="http://schemas.microsoft.com/office/word/2010/wordprocessingCanvas" xmlns:cx="http://schemas.microsoft.com/office/drawing/2014/chartex" xmlns:cx1="http://schemas.microsoft.com/office/drawing/2015/9/8/chartex" xmlns:cx2="http://schemas.microsoft.com/office/drawing/2015/10/21/chartex" xmlns:cx3="http://schemas.microsoft.com/office/drawing/2016/5/9/chartex" xmlns:cx4="http://schemas.microsoft.com/office/drawing/2016/5/10/chartex" xmlns:cx5="http://schemas.microsoft.com/office/drawing/2016/5/11/chartex" xmlns:cx6="http://schemas.microsoft.com/office/drawing/2016/5/12/chartex" xmlns:cx7="http://schemas.microsoft.com/office/drawing/2016/5/13/chartex" xmlns:cx8="http://schemas.microsoft.com/office/drawing/2016/5/14/chartex" xmlns:mc="http://schemas.openxmlformats.org/markup-compatibility/2006" xmlns:aink="http://schemas.microsoft.com/office/drawing/2016/ink" xmlns:am3d="http://schemas.microsoft.com/office/drawing/2017/model3d" xmlns:o="urn:schemas-microsoft-com:office:office" xmlns:r="http://schemas.openxmlformats.org/officeDocument/2006/relationships" xmlns:m="http://schemas.openxmlformats.org/officeDocument/2006/math" xmlns:v="urn:schemas-microsoft-com:vml" xmlns:wp14="http://schemas.microsoft.com/office/word/2010/wordprocessingDrawing" xmlns:wp="http://schemas.openxmlformats.org/drawingml/2006/wordprocessingDrawing" xmlns:w10="urn:schemas-microsoft-com:office:word" xmlns:w="http://schemas.openxmlformats.org/wordprocessingml/2006/main" xmlns:w14="http://schemas.microsoft.com/office/word/2010/wordml" xmlns:w15="http://schemas.microsoft.com/office/word/2012/wordml" xmlns:w16cid="http://schemas.microsoft.com/office/word/2016/wordml/cid" xmlns:w16se="http://schemas.microsoft.com/office/word/2015/wordml/symex" xmlns:wpg="http://schemas.microsoft.com/office/word/2010/wordprocessingGroup" xmlns:wpi="http://schemas.microsoft.com/office/word/2010/wordprocessingInk" xmlns:wne="http://schemas.microsoft.com/office/word/2006/wordml" xmlns:wps="http://schemas.microsoft.com/office/word/2010/wordprocessingShape" mc:Ignorable="w14 w15 w16se w16cid wp14">
   <w:abstractNum w:abstractNumId="0" w15:restartNumberingAfterBreak="0">
+    <w:nsid w:val="00EE6816"/>
+    <w:multiLevelType w:val="hybridMultilevel"/>
+    <w:tmpl w:val="C5DABB18"/>
+    <w:lvl w:ilvl="0" w:tplc="0407000F">
+      <w:start w:val="1"/>
+      <w:numFmt w:val="decimal"/>
+      <w:lvlText w:val="%1."/>
+      <w:lvlJc w:val="left"/>
+      <w:pPr>
+        <w:ind w:left="720" w:hanging="360"/>
+      </w:pPr>
+      <w:rPr>
+        <w:rFonts w:hint="default"/>
+      </w:rPr>
+    </w:lvl>
+    <w:lvl w:ilvl="1" w:tplc="04070019">
+      <w:start w:val="1"/>
+      <w:numFmt w:val="lowerLetter"/>
+      <w:lvlText w:val="%2."/>
+      <w:lvlJc w:val="left"/>
+      <w:pPr>
+        <w:ind w:left="1440" w:hanging="360"/>
+      </w:pPr>
+    </w:lvl>
+    <w:lvl w:ilvl="2" w:tplc="0407001B" w:tentative="1">
+      <w:start w:val="1"/>
+      <w:numFmt w:val="lowerRoman"/>
+      <w:lvlText w:val="%3."/>
+      <w:lvlJc w:val="right"/>
+      <w:pPr>
+        <w:ind w:left="2160" w:hanging="180"/>
+      </w:pPr>
+    </w:lvl>
+    <w:lvl w:ilvl="3" w:tplc="0407000F" w:tentative="1">
+      <w:start w:val="1"/>
+      <w:numFmt w:val="decimal"/>
+      <w:lvlText w:val="%4."/>
+      <w:lvlJc w:val="left"/>
+      <w:pPr>
+        <w:ind w:left="2880" w:hanging="360"/>
+      </w:pPr>
+    </w:lvl>
+    <w:lvl w:ilvl="4" w:tplc="04070019" w:tentative="1">
+      <w:start w:val="1"/>
+      <w:numFmt w:val="lowerLetter"/>
+      <w:lvlText w:val="%5."/>
+      <w:lvlJc w:val="left"/>
+      <w:pPr>
+        <w:ind w:left="3600" w:hanging="360"/>
+      </w:pPr>
+    </w:lvl>
+    <w:lvl w:ilvl="5" w:tplc="0407001B" w:tentative="1">
+      <w:start w:val="1"/>
+      <w:numFmt w:val="lowerRoman"/>
+      <w:lvlText w:val="%6."/>
+      <w:lvlJc w:val="right"/>
+      <w:pPr>
+        <w:ind w:left="4320" w:hanging="180"/>
+      </w:pPr>
+    </w:lvl>
+    <w:lvl w:ilvl="6" w:tplc="0407000F" w:tentative="1">
+      <w:start w:val="1"/>
+      <w:numFmt w:val="decimal"/>
+      <w:lvlText w:val="%7."/>
+      <w:lvlJc w:val="left"/>
+      <w:pPr>
+        <w:ind w:left="5040" w:hanging="360"/>
+      </w:pPr>
+    </w:lvl>
+    <w:lvl w:ilvl="7" w:tplc="04070019" w:tentative="1">
+      <w:start w:val="1"/>
+      <w:numFmt w:val="lowerLetter"/>
+      <w:lvlText w:val="%8."/>
+      <w:lvlJc w:val="left"/>
+      <w:pPr>
+        <w:ind w:left="5760" w:hanging="360"/>
+      </w:pPr>
+    </w:lvl>
+    <w:lvl w:ilvl="8" w:tplc="0407001B" w:tentative="1">
+      <w:start w:val="1"/>
+      <w:numFmt w:val="lowerRoman"/>
+      <w:lvlText w:val="%9."/>
+      <w:lvlJc w:val="right"/>
+      <w:pPr>
+        <w:ind w:left="6480" w:hanging="180"/>
+      </w:pPr>
+    </w:lvl>
+  </w:abstractNum>
+  <w:abstractNum w:abstractNumId="1" w15:restartNumberingAfterBreak="0">
     <w:nsid w:val="08EC7244"/>
     <w:multiLevelType w:val="hybridMultilevel"/>
     <w:tmpl w:val="4A309FBA"/>
@@ -705,7 +1341,120 @@
       </w:pPr>
     </w:lvl>
   </w:abstractNum>
-  <w:abstractNum w:abstractNumId="1" w15:restartNumberingAfterBreak="0">
+  <w:abstractNum w:abstractNumId="2" w15:restartNumberingAfterBreak="0">
+    <w:nsid w:val="0A4E0A05"/>
+    <w:multiLevelType w:val="hybridMultilevel"/>
+    <w:tmpl w:val="3DEE6266"/>
+    <w:lvl w:ilvl="0" w:tplc="04070001">
+      <w:start w:val="1"/>
+      <w:numFmt w:val="bullet"/>
+      <w:lvlText w:val=""/>
+      <w:lvlJc w:val="left"/>
+      <w:pPr>
+        <w:ind w:left="1080" w:hanging="360"/>
+      </w:pPr>
+      <w:rPr>
+        <w:rFonts w:ascii="Symbol" w:hAnsi="Symbol" w:hint="default"/>
+      </w:rPr>
+    </w:lvl>
+    <w:lvl w:ilvl="1" w:tplc="04070003" w:tentative="1">
+      <w:start w:val="1"/>
+      <w:numFmt w:val="bullet"/>
+      <w:lvlText w:val="o"/>
+      <w:lvlJc w:val="left"/>
+      <w:pPr>
+        <w:ind w:left="1800" w:hanging="360"/>
+      </w:pPr>
+      <w:rPr>
+        <w:rFonts w:ascii="Courier New" w:hAnsi="Courier New" w:cs="Courier New" w:hint="default"/>
+      </w:rPr>
+    </w:lvl>
+    <w:lvl w:ilvl="2" w:tplc="04070005" w:tentative="1">
+      <w:start w:val="1"/>
+      <w:numFmt w:val="bullet"/>
+      <w:lvlText w:val=""/>
+      <w:lvlJc w:val="left"/>
+      <w:pPr>
+        <w:ind w:left="2520" w:hanging="360"/>
+      </w:pPr>
+      <w:rPr>
+        <w:rFonts w:ascii="Wingdings" w:hAnsi="Wingdings" w:hint="default"/>
+      </w:rPr>
+    </w:lvl>
+    <w:lvl w:ilvl="3" w:tplc="04070001" w:tentative="1">
+      <w:start w:val="1"/>
+      <w:numFmt w:val="bullet"/>
+      <w:lvlText w:val=""/>
+      <w:lvlJc w:val="left"/>
+      <w:pPr>
+        <w:ind w:left="3240" w:hanging="360"/>
+      </w:pPr>
+      <w:rPr>
+        <w:rFonts w:ascii="Symbol" w:hAnsi="Symbol" w:hint="default"/>
+      </w:rPr>
+    </w:lvl>
+    <w:lvl w:ilvl="4" w:tplc="04070003" w:tentative="1">
+      <w:start w:val="1"/>
+      <w:numFmt w:val="bullet"/>
+      <w:lvlText w:val="o"/>
+      <w:lvlJc w:val="left"/>
+      <w:pPr>
+        <w:ind w:left="3960" w:hanging="360"/>
+      </w:pPr>
+      <w:rPr>
+        <w:rFonts w:ascii="Courier New" w:hAnsi="Courier New" w:cs="Courier New" w:hint="default"/>
+      </w:rPr>
+    </w:lvl>
+    <w:lvl w:ilvl="5" w:tplc="04070005" w:tentative="1">
+      <w:start w:val="1"/>
+      <w:numFmt w:val="bullet"/>
+      <w:lvlText w:val=""/>
+      <w:lvlJc w:val="left"/>
+      <w:pPr>
+        <w:ind w:left="4680" w:hanging="360"/>
+      </w:pPr>
+      <w:rPr>
+        <w:rFonts w:ascii="Wingdings" w:hAnsi="Wingdings" w:hint="default"/>
+      </w:rPr>
+    </w:lvl>
+    <w:lvl w:ilvl="6" w:tplc="04070001" w:tentative="1">
+      <w:start w:val="1"/>
+      <w:numFmt w:val="bullet"/>
+      <w:lvlText w:val=""/>
+      <w:lvlJc w:val="left"/>
+      <w:pPr>
+        <w:ind w:left="5400" w:hanging="360"/>
+      </w:pPr>
+      <w:rPr>
+        <w:rFonts w:ascii="Symbol" w:hAnsi="Symbol" w:hint="default"/>
+      </w:rPr>
+    </w:lvl>
+    <w:lvl w:ilvl="7" w:tplc="04070003" w:tentative="1">
+      <w:start w:val="1"/>
+      <w:numFmt w:val="bullet"/>
+      <w:lvlText w:val="o"/>
+      <w:lvlJc w:val="left"/>
+      <w:pPr>
+        <w:ind w:left="6120" w:hanging="360"/>
+      </w:pPr>
+      <w:rPr>
+        <w:rFonts w:ascii="Courier New" w:hAnsi="Courier New" w:cs="Courier New" w:hint="default"/>
+      </w:rPr>
+    </w:lvl>
+    <w:lvl w:ilvl="8" w:tplc="04070005" w:tentative="1">
+      <w:start w:val="1"/>
+      <w:numFmt w:val="bullet"/>
+      <w:lvlText w:val=""/>
+      <w:lvlJc w:val="left"/>
+      <w:pPr>
+        <w:ind w:left="6840" w:hanging="360"/>
+      </w:pPr>
+      <w:rPr>
+        <w:rFonts w:ascii="Wingdings" w:hAnsi="Wingdings" w:hint="default"/>
+      </w:rPr>
+    </w:lvl>
+  </w:abstractNum>
+  <w:abstractNum w:abstractNumId="3" w15:restartNumberingAfterBreak="0">
     <w:nsid w:val="0D564732"/>
     <w:multiLevelType w:val="hybridMultilevel"/>
     <w:tmpl w:val="12CC684C"/>
@@ -818,7 +1567,7 @@
       </w:rPr>
     </w:lvl>
   </w:abstractNum>
-  <w:abstractNum w:abstractNumId="2" w15:restartNumberingAfterBreak="0">
+  <w:abstractNum w:abstractNumId="4" w15:restartNumberingAfterBreak="0">
     <w:nsid w:val="41757967"/>
     <w:multiLevelType w:val="hybridMultilevel"/>
     <w:tmpl w:val="491AE652"/>
@@ -904,7 +1653,120 @@
       </w:pPr>
     </w:lvl>
   </w:abstractNum>
-  <w:abstractNum w:abstractNumId="3" w15:restartNumberingAfterBreak="0">
+  <w:abstractNum w:abstractNumId="5" w15:restartNumberingAfterBreak="0">
+    <w:nsid w:val="4FE37813"/>
+    <w:multiLevelType w:val="hybridMultilevel"/>
+    <w:tmpl w:val="648EFD4E"/>
+    <w:lvl w:ilvl="0" w:tplc="04070001">
+      <w:start w:val="1"/>
+      <w:numFmt w:val="bullet"/>
+      <w:lvlText w:val=""/>
+      <w:lvlJc w:val="left"/>
+      <w:pPr>
+        <w:ind w:left="1068" w:hanging="360"/>
+      </w:pPr>
+      <w:rPr>
+        <w:rFonts w:ascii="Symbol" w:hAnsi="Symbol" w:hint="default"/>
+      </w:rPr>
+    </w:lvl>
+    <w:lvl w:ilvl="1" w:tplc="04070003">
+      <w:start w:val="1"/>
+      <w:numFmt w:val="bullet"/>
+      <w:lvlText w:val="o"/>
+      <w:lvlJc w:val="left"/>
+      <w:pPr>
+        <w:ind w:left="1788" w:hanging="360"/>
+      </w:pPr>
+      <w:rPr>
+        <w:rFonts w:ascii="Courier New" w:hAnsi="Courier New" w:cs="Courier New" w:hint="default"/>
+      </w:rPr>
+    </w:lvl>
+    <w:lvl w:ilvl="2" w:tplc="04070005" w:tentative="1">
+      <w:start w:val="1"/>
+      <w:numFmt w:val="bullet"/>
+      <w:lvlText w:val=""/>
+      <w:lvlJc w:val="left"/>
+      <w:pPr>
+        <w:ind w:left="2508" w:hanging="360"/>
+      </w:pPr>
+      <w:rPr>
+        <w:rFonts w:ascii="Wingdings" w:hAnsi="Wingdings" w:hint="default"/>
+      </w:rPr>
+    </w:lvl>
+    <w:lvl w:ilvl="3" w:tplc="04070001" w:tentative="1">
+      <w:start w:val="1"/>
+      <w:numFmt w:val="bullet"/>
+      <w:lvlText w:val=""/>
+      <w:lvlJc w:val="left"/>
+      <w:pPr>
+        <w:ind w:left="3228" w:hanging="360"/>
+      </w:pPr>
+      <w:rPr>
+        <w:rFonts w:ascii="Symbol" w:hAnsi="Symbol" w:hint="default"/>
+      </w:rPr>
+    </w:lvl>
+    <w:lvl w:ilvl="4" w:tplc="04070003" w:tentative="1">
+      <w:start w:val="1"/>
+      <w:numFmt w:val="bullet"/>
+      <w:lvlText w:val="o"/>
+      <w:lvlJc w:val="left"/>
+      <w:pPr>
+        <w:ind w:left="3948" w:hanging="360"/>
+      </w:pPr>
+      <w:rPr>
+        <w:rFonts w:ascii="Courier New" w:hAnsi="Courier New" w:cs="Courier New" w:hint="default"/>
+      </w:rPr>
+    </w:lvl>
+    <w:lvl w:ilvl="5" w:tplc="04070005" w:tentative="1">
+      <w:start w:val="1"/>
+      <w:numFmt w:val="bullet"/>
+      <w:lvlText w:val=""/>
+      <w:lvlJc w:val="left"/>
+      <w:pPr>
+        <w:ind w:left="4668" w:hanging="360"/>
+      </w:pPr>
+      <w:rPr>
+        <w:rFonts w:ascii="Wingdings" w:hAnsi="Wingdings" w:hint="default"/>
+      </w:rPr>
+    </w:lvl>
+    <w:lvl w:ilvl="6" w:tplc="04070001" w:tentative="1">
+      <w:start w:val="1"/>
+      <w:numFmt w:val="bullet"/>
+      <w:lvlText w:val=""/>
+      <w:lvlJc w:val="left"/>
+      <w:pPr>
+        <w:ind w:left="5388" w:hanging="360"/>
+      </w:pPr>
+      <w:rPr>
+        <w:rFonts w:ascii="Symbol" w:hAnsi="Symbol" w:hint="default"/>
+      </w:rPr>
+    </w:lvl>
+    <w:lvl w:ilvl="7" w:tplc="04070003" w:tentative="1">
+      <w:start w:val="1"/>
+      <w:numFmt w:val="bullet"/>
+      <w:lvlText w:val="o"/>
+      <w:lvlJc w:val="left"/>
+      <w:pPr>
+        <w:ind w:left="6108" w:hanging="360"/>
+      </w:pPr>
+      <w:rPr>
+        <w:rFonts w:ascii="Courier New" w:hAnsi="Courier New" w:cs="Courier New" w:hint="default"/>
+      </w:rPr>
+    </w:lvl>
+    <w:lvl w:ilvl="8" w:tplc="04070005" w:tentative="1">
+      <w:start w:val="1"/>
+      <w:numFmt w:val="bullet"/>
+      <w:lvlText w:val=""/>
+      <w:lvlJc w:val="left"/>
+      <w:pPr>
+        <w:ind w:left="6828" w:hanging="360"/>
+      </w:pPr>
+      <w:rPr>
+        <w:rFonts w:ascii="Wingdings" w:hAnsi="Wingdings" w:hint="default"/>
+      </w:rPr>
+    </w:lvl>
+  </w:abstractNum>
+  <w:abstractNum w:abstractNumId="6" w15:restartNumberingAfterBreak="0">
     <w:nsid w:val="53511744"/>
     <w:multiLevelType w:val="hybridMultilevel"/>
     <w:tmpl w:val="6706E75C"/>
@@ -1018,16 +1880,25 @@
     </w:lvl>
   </w:abstractNum>
   <w:num w:numId="1">
-    <w:abstractNumId w:val="2"/>
+    <w:abstractNumId w:val="4"/>
   </w:num>
   <w:num w:numId="2">
+    <w:abstractNumId w:val="1"/>
+  </w:num>
+  <w:num w:numId="3">
+    <w:abstractNumId w:val="6"/>
+  </w:num>
+  <w:num w:numId="4">
+    <w:abstractNumId w:val="3"/>
+  </w:num>
+  <w:num w:numId="5">
     <w:abstractNumId w:val="0"/>
   </w:num>
-  <w:num w:numId="3">
-    <w:abstractNumId w:val="3"/>
+  <w:num w:numId="6">
+    <w:abstractNumId w:val="5"/>
   </w:num>
-  <w:num w:numId="4">
-    <w:abstractNumId w:val="1"/>
+  <w:num w:numId="7">
+    <w:abstractNumId w:val="2"/>
   </w:num>
 </w:numbering>
 </file>

</xml_diff>